<commit_message>
minor updates and wrote more documentation
</commit_message>
<xml_diff>
--- a/AICourseworkChatbot1/Coursework Documentation - task a and b - N0853033.docx
+++ b/AICourseworkChatbot1/Coursework Documentation - task a and b - N0853033.docx
@@ -119,20 +119,7 @@
           </w:tcPr>
           <w:p>
             <w:r>
-              <w:t>Tasks implemented in this submission (</w:t>
-            </w:r>
-            <w:proofErr w:type="spellStart"/>
-            <w:proofErr w:type="gramStart"/>
-            <w:r>
-              <w:t>a,b</w:t>
-            </w:r>
-            <w:proofErr w:type="gramEnd"/>
-            <w:r>
-              <w:t>,c,or</w:t>
-            </w:r>
-            <w:proofErr w:type="spellEnd"/>
-            <w:r>
-              <w:t xml:space="preserve"> d)</w:t>
+              <w:t>Tasks implemented in this submission (a,b,c,or d)</w:t>
             </w:r>
           </w:p>
         </w:tc>
@@ -219,13 +206,8 @@
               </w:sdtContent>
             </w:sdt>
             <w:r>
-              <w:t xml:space="preserve"> I will submit this file separately (without compression) into </w:t>
-            </w:r>
-            <w:proofErr w:type="spellStart"/>
-            <w:r>
-              <w:t>DropBox</w:t>
-            </w:r>
-            <w:proofErr w:type="spellEnd"/>
+              <w:t xml:space="preserve"> I will submit this file separately (without compression) into DropBox</w:t>
+            </w:r>
           </w:p>
           <w:p>
             <w:sdt>
@@ -248,13 +230,8 @@
               </w:sdtContent>
             </w:sdt>
             <w:r>
-              <w:t xml:space="preserve"> All other files are zipped and will be submitted into </w:t>
-            </w:r>
-            <w:proofErr w:type="spellStart"/>
-            <w:r>
-              <w:t>DropBox</w:t>
-            </w:r>
-            <w:proofErr w:type="spellEnd"/>
+              <w:t xml:space="preserve"> All other files are zipped and will be submitted into DropBox</w:t>
+            </w:r>
           </w:p>
           <w:p>
             <w:sdt>
@@ -380,31 +357,47 @@
           <w:tcPr>
             <w:tcW w:w="7461" w:type="dxa"/>
           </w:tcPr>
-          <w:p/>
-          <w:p/>
-          <w:p/>
-          <w:p/>
-          <w:p/>
-          <w:p/>
-          <w:p/>
-          <w:p/>
-          <w:p/>
-          <w:p/>
-          <w:p/>
-          <w:p/>
-          <w:p/>
-          <w:p/>
-          <w:p/>
-          <w:p/>
-          <w:p/>
-          <w:p/>
-          <w:p/>
-          <w:p/>
-          <w:p/>
-          <w:p/>
-          <w:p/>
-          <w:p/>
-          <w:p/>
+          <w:p>
+            <w:r>
+              <w:t xml:space="preserve">The Supernatural Chatbot – nicknamed Dave – aims to provide facts and details about various characters, </w:t>
+            </w:r>
+            <w:r>
+              <w:t>species,</w:t>
+            </w:r>
+            <w:r>
+              <w:t xml:space="preserve"> and </w:t>
+            </w:r>
+            <w:r>
+              <w:t>events within the Supernatural universe.</w:t>
+            </w:r>
+            <w:r>
+              <w:t xml:space="preserve"> This is </w:t>
+            </w:r>
+            <w:r>
+              <w:t>to</w:t>
+            </w:r>
+            <w:r>
+              <w:t xml:space="preserve"> centralise information about the tv show as it has 15 </w:t>
+            </w:r>
+            <w:r>
+              <w:t>years’ worth</w:t>
+            </w:r>
+            <w:r>
+              <w:t xml:space="preserve"> of content to sift through. Much of this data was originally gathered by </w:t>
+            </w:r>
+            <w:r>
+              <w:t>me</w:t>
+            </w:r>
+            <w:r>
+              <w:t xml:space="preserve"> and the chatbot itself also accesses the Supernatural Fandom Wiki </w:t>
+            </w:r>
+            <w:r>
+              <w:t xml:space="preserve">webpage for </w:t>
+            </w:r>
+            <w:r>
+              <w:t>additional data gathered by contributors and fact checkers across the world.</w:t>
+            </w:r>
+          </w:p>
           <w:p/>
         </w:tc>
       </w:tr>
@@ -427,22 +420,11 @@
             <w:tcW w:w="7461" w:type="dxa"/>
           </w:tcPr>
           <w:p/>
-          <w:p/>
-          <w:p/>
-          <w:p/>
-          <w:p/>
-          <w:p/>
-          <w:p/>
-          <w:p/>
-          <w:p/>
-          <w:p/>
-          <w:p/>
-          <w:p/>
-          <w:p/>
-          <w:p/>
-          <w:p/>
-          <w:p/>
-          <w:p/>
+          <w:p>
+            <w:r>
+              <w:t>What user can ask</w:t>
+            </w:r>
+          </w:p>
           <w:p/>
           <w:p/>
           <w:p/>
@@ -459,7 +441,6 @@
           </w:tcPr>
           <w:p>
             <w:r>
-              <w:lastRenderedPageBreak/>
               <w:t>T</w:t>
             </w:r>
             <w:r>
@@ -478,54 +459,185 @@
           <w:tcPr>
             <w:tcW w:w="7461" w:type="dxa"/>
           </w:tcPr>
-          <w:p/>
-          <w:p/>
-          <w:p/>
-          <w:p/>
-          <w:p/>
-          <w:p/>
-          <w:p/>
-          <w:p/>
-          <w:p/>
-          <w:p/>
-          <w:p/>
-          <w:p/>
-          <w:p/>
-          <w:p/>
-          <w:p/>
-          <w:p/>
-          <w:p/>
-          <w:p/>
-          <w:p/>
-          <w:p/>
-          <w:p/>
-          <w:p/>
-          <w:p/>
-          <w:p/>
-          <w:p/>
-          <w:p/>
-          <w:p/>
-          <w:p/>
-          <w:p/>
-          <w:p/>
-          <w:p/>
-          <w:p/>
-          <w:p/>
-          <w:p/>
-          <w:p/>
-          <w:p/>
-          <w:p/>
-          <w:p/>
-          <w:p/>
-          <w:p/>
-          <w:p/>
-          <w:p/>
-          <w:p/>
-          <w:p/>
-          <w:p/>
-          <w:p/>
-          <w:p/>
-          <w:p/>
+          <w:p>
+            <w:r>
+              <w:t>My chatbot</w:t>
+            </w:r>
+            <w:r>
+              <w:t>’s main features are that it</w:t>
+            </w:r>
+            <w:r>
+              <w:t xml:space="preserve"> uses AIML</w:t>
+            </w:r>
+            <w:r>
+              <w:t xml:space="preserve"> patterns</w:t>
+            </w:r>
+            <w:r>
+              <w:t>, First Order Logic (FOL)</w:t>
+            </w:r>
+            <w:r>
+              <w:t xml:space="preserve">, </w:t>
+            </w:r>
+            <w:r>
+              <w:t>TF-IDF</w:t>
+            </w:r>
+            <w:r>
+              <w:t xml:space="preserve"> and</w:t>
+            </w:r>
+            <w:r>
+              <w:t xml:space="preserve"> cosine similarity and </w:t>
+            </w:r>
+            <w:r>
+              <w:t xml:space="preserve">it </w:t>
+            </w:r>
+            <w:r>
+              <w:t xml:space="preserve">also accesses </w:t>
+            </w:r>
+            <w:r>
+              <w:t>the Fandom webpage for</w:t>
+            </w:r>
+            <w:r>
+              <w:t xml:space="preserve"> data on</w:t>
+            </w:r>
+            <w:r>
+              <w:t xml:space="preserve"> my topic. </w:t>
+            </w:r>
+            <w:r>
+              <w:t>It also speaks using Python’s inbuilt</w:t>
+            </w:r>
+            <w:r>
+              <w:t xml:space="preserve"> library – pyttsx3 – and can recognise a speech input from the user.</w:t>
+            </w:r>
+          </w:p>
+          <w:p/>
+          <w:p>
+            <w:r>
+              <w:t xml:space="preserve">First, Dave introduces itself and lets the user decide whether they will input using the keyboard/typing or microphone/speaking. If they choose to use speech input/recognition, </w:t>
+            </w:r>
+            <w:r>
+              <w:t>they will be prompted to use the correct microphone from the list of connected microphones to their computer.</w:t>
+            </w:r>
+          </w:p>
+          <w:p/>
+          <w:p>
+            <w:r>
+              <w:t>T</w:t>
+            </w:r>
+            <w:r>
+              <w:t>he user is</w:t>
+            </w:r>
+            <w:r>
+              <w:t xml:space="preserve"> then</w:t>
+            </w:r>
+            <w:r>
+              <w:t xml:space="preserve"> prompted to give an input</w:t>
+            </w:r>
+            <w:r>
+              <w:t xml:space="preserve"> within a while loop.</w:t>
+            </w:r>
+          </w:p>
+          <w:p/>
+          <w:p>
+            <w:r>
+              <w:t>E</w:t>
+            </w:r>
+            <w:r>
+              <w:t>ach input is</w:t>
+            </w:r>
+            <w:r>
+              <w:t xml:space="preserve"> first</w:t>
+            </w:r>
+            <w:r>
+              <w:t xml:space="preserve"> processed by </w:t>
+            </w:r>
+            <w:r>
+              <w:t>Dave’s AIML patterns</w:t>
+            </w:r>
+            <w:r>
+              <w:t xml:space="preserve">. If they match a pattern specified within the AIML file, </w:t>
+            </w:r>
+            <w:r>
+              <w:t xml:space="preserve">the </w:t>
+            </w:r>
+            <w:r>
+              <w:t>template specified is followed an</w:t>
+            </w:r>
+            <w:r>
+              <w:t>d, in some cases,</w:t>
+            </w:r>
+            <w:r>
+              <w:t xml:space="preserve"> th</w:t>
+            </w:r>
+            <w:r>
+              <w:t>e</w:t>
+            </w:r>
+            <w:r>
+              <w:t xml:space="preserve"> function that matches the pattern is called to handle it.</w:t>
+            </w:r>
+            <w:r>
+              <w:t xml:space="preserve"> For example, one of the AIML patterns calls the py_jokes library and tells the user a programming joke. </w:t>
+            </w:r>
+            <w:r>
+              <w:t xml:space="preserve">These patterns are also used to communicate basic </w:t>
+            </w:r>
+            <w:r>
+              <w:t>responses such as greetings.</w:t>
+            </w:r>
+          </w:p>
+          <w:p/>
+          <w:p>
+            <w:r>
+              <w:t xml:space="preserve">This pattern </w:t>
+            </w:r>
+            <w:r>
+              <w:t>recognition is used to call many of Dave’s features</w:t>
+            </w:r>
+            <w:r>
+              <w:t xml:space="preserve"> including FOL</w:t>
+            </w:r>
+            <w:r>
+              <w:t xml:space="preserve"> and</w:t>
+            </w:r>
+            <w:r>
+              <w:t xml:space="preserve"> </w:t>
+            </w:r>
+            <w:r>
+              <w:t xml:space="preserve">the </w:t>
+            </w:r>
+            <w:r>
+              <w:t>fandom wiki API</w:t>
+            </w:r>
+            <w:r>
+              <w:t>. First Order Logic is used by the program to identify both “Check that x is y” and “I know that x is y” statements, using a given knowledge base (kb) csv file.</w:t>
+            </w:r>
+          </w:p>
+          <w:p/>
+          <w:p>
+            <w:r>
+              <w:t xml:space="preserve">The final pattern recognition feature is the fandom wiki API. Currently, Dave retrieves a </w:t>
+            </w:r>
+            <w:r>
+              <w:t>3-sentence</w:t>
+            </w:r>
+            <w:r>
+              <w:t xml:space="preserve"> summary from a given page upon the fandom wiki for Supernatural. This is done by using the fandom-py library</w:t>
+            </w:r>
+            <w:r>
+              <w:t xml:space="preserve"> and makes use of regex to format the summary in a </w:t>
+            </w:r>
+            <w:r>
+              <w:t>suitable manner.</w:t>
+            </w:r>
+          </w:p>
+          <w:p/>
+          <w:p>
+            <w:r>
+              <w:t xml:space="preserve">Finally, if a pattern cannot be matched to the user input, </w:t>
+            </w:r>
+            <w:r>
+              <w:t>the TF-IDF of the user’s query is calculated and the cosine similarity between it and each line of the knowledge.csv file to find the best answer / match to the user’s question.</w:t>
+            </w:r>
+          </w:p>
           <w:p/>
         </w:tc>
       </w:tr>
@@ -644,15 +756,7 @@
     </w:tbl>
     <w:p>
       <w:r>
-        <w:t>(</w:t>
-      </w:r>
-      <w:proofErr w:type="gramStart"/>
-      <w:r>
-        <w:t>no</w:t>
-      </w:r>
-      <w:proofErr w:type="gramEnd"/>
-      <w:r>
-        <w:t xml:space="preserve"> word count is necessary)</w:t>
+        <w:t>(no word count is necessary)</w:t>
       </w:r>
     </w:p>
     <w:sectPr>

</xml_diff>